<commit_message>
Added terms to glossary
</commit_message>
<xml_diff>
--- a/docs/Biosum_Glossary.docx
+++ b/docs/Biosum_Glossary.docx
@@ -67,6 +67,17 @@
       <w:pPr>
         <w:ind w:left="720" w:hanging="720"/>
       </w:pPr>
+      <w:r>
+        <w:t>BA_FT2_AC</w:t>
+      </w:r>
+      <w:r>
+        <w:t>: Basal area measured in feet per square acre</w:t>
+      </w:r>
+    </w:p>
+    <w:p>
+      <w:pPr>
+        <w:ind w:left="720" w:hanging="720"/>
+      </w:pPr>
       <w:proofErr w:type="gramStart"/>
       <w:r>
         <w:t>condition</w:t>
@@ -364,249 +375,375 @@
       <w:pPr>
         <w:ind w:left="720" w:hanging="720"/>
       </w:pPr>
+      <w:r>
+        <w:rPr>
+          <w:lang w:val="fr-FR"/>
+        </w:rPr>
+        <w:t xml:space="preserve">POP tables: FIADB population tables. </w:t>
+      </w:r>
+      <w:r>
+        <w:t xml:space="preserve">The most important tables in </w:t>
+      </w:r>
+      <w:proofErr w:type="spellStart"/>
+      <w:r>
+        <w:t>BioSum</w:t>
+      </w:r>
+      <w:proofErr w:type="spellEnd"/>
+      <w:r>
+        <w:t xml:space="preserve"> </w:t>
+      </w:r>
       <w:proofErr w:type="gramStart"/>
       <w:r>
-        <w:t>plot</w:t>
+        <w:t xml:space="preserve">are </w:t>
+      </w:r>
+      <w:r>
+        <w:rPr>
+          <w:rStyle w:val="apple-converted-space"/>
+          <w:rFonts w:ascii="Arial" w:hAnsi="Arial" w:cs="Arial"/>
+          <w:color w:val="222222"/>
+          <w:sz w:val="19"/>
+          <w:szCs w:val="19"/>
+          <w:shd w:val="clear" w:color="auto" w:fill="FFFFFF"/>
+        </w:rPr>
+        <w:t> </w:t>
+      </w:r>
+      <w:r>
+        <w:rPr>
+          <w:rFonts w:ascii="Arial" w:hAnsi="Arial" w:cs="Arial"/>
+          <w:color w:val="222222"/>
+          <w:sz w:val="19"/>
+          <w:szCs w:val="19"/>
+          <w:shd w:val="clear" w:color="auto" w:fill="FFFFFF"/>
+        </w:rPr>
+        <w:t>the</w:t>
       </w:r>
       <w:proofErr w:type="gramEnd"/>
       <w:r>
-        <w:t>: sample site designed to cover 1-acre sample area</w:t>
-      </w:r>
-    </w:p>
-    <w:p>
-      <w:pPr>
-        <w:ind w:left="720" w:hanging="720"/>
-      </w:pPr>
-      <w:r>
-        <w:t xml:space="preserve">PNW IDB: Pacific Northwest Integrated Database; Contains the most recent periodic inventory data collected by PNW-FIA, the National Forest System (NFS: Regions 4, 5 and 6), and the BLM for </w:t>
-      </w:r>
-      <w:r>
-        <w:lastRenderedPageBreak/>
-        <w:t>California, Oregon, and Wash</w:t>
-      </w:r>
-      <w:r>
-        <w:t xml:space="preserve">ington. The current version of </w:t>
-      </w:r>
-      <w:proofErr w:type="spellStart"/>
-      <w:r>
-        <w:t>BioSum</w:t>
-      </w:r>
-      <w:proofErr w:type="spellEnd"/>
-      <w:r>
-        <w:t xml:space="preserve"> </w:t>
-      </w:r>
-      <w:r>
-        <w:t>is unable to</w:t>
-      </w:r>
-      <w:r>
-        <w:t xml:space="preserve"> </w:t>
-      </w:r>
-      <w:r>
-        <w:t>process IDB data.</w:t>
-      </w:r>
-    </w:p>
-    <w:p>
-      <w:pPr>
-        <w:ind w:left="720" w:hanging="720"/>
-      </w:pPr>
-      <w:r>
-        <w:t>POTFIRE: the potential fire report is an optional output of the FFE of FVS; Contains information about the potential impact of fires under extreme and moderate fire conditions; Also useful when assessing stand and fuel conditions after management</w:t>
-      </w:r>
-    </w:p>
-    <w:p>
-      <w:pPr>
-        <w:ind w:left="720" w:hanging="720"/>
-      </w:pPr>
-      <w:proofErr w:type="gramStart"/>
-      <w:r>
-        <w:t>regeneration</w:t>
-      </w:r>
-      <w:proofErr w:type="gramEnd"/>
-      <w:r>
-        <w:t xml:space="preserve"> harvest: Harvest is designed to prepare a stand for natural (natural seeding/sprouting) or artificial (planting/seeding) regeneration.</w:t>
-      </w:r>
-    </w:p>
-    <w:p>
-      <w:pPr>
-        <w:ind w:left="720" w:hanging="720"/>
-      </w:pPr>
-      <w:proofErr w:type="gramStart"/>
-      <w:r>
-        <w:t>reserved</w:t>
-      </w:r>
-      <w:proofErr w:type="gramEnd"/>
-      <w:r>
-        <w:t xml:space="preserve"> forested land</w:t>
-      </w:r>
-      <w:r>
-        <w:t>: state and national parks and statutorily designated wilderness; Not accessible for fuel treatments</w:t>
-      </w:r>
-    </w:p>
-    <w:p>
-      <w:pPr>
-        <w:ind w:left="720" w:hanging="720"/>
-      </w:pPr>
-      <w:r>
-        <w:t xml:space="preserve">Rx: </w:t>
-      </w:r>
-      <w:proofErr w:type="spellStart"/>
-      <w:r>
-        <w:t>sivicultural</w:t>
-      </w:r>
-      <w:proofErr w:type="spellEnd"/>
-      <w:r>
-        <w:t xml:space="preserve"> treatment to be simulated in FVS; Details inc</w:t>
-      </w:r>
-      <w:r>
-        <w:t xml:space="preserve">lude treatment, harvest method and </w:t>
-      </w:r>
-      <w:r>
-        <w:t xml:space="preserve">harvest costs </w:t>
-      </w:r>
-      <w:r>
-        <w:t>not calculated in FRCS</w:t>
-      </w:r>
-    </w:p>
-    <w:p>
-      <w:pPr>
-        <w:ind w:left="720" w:hanging="720"/>
-      </w:pPr>
-      <w:r>
-        <w:t>Rx package: series of treatments (or Rx) applied to a stand over 3 x 5 year cycles or 3 x 10 year cycles</w:t>
-      </w:r>
-    </w:p>
-    <w:p>
-      <w:pPr>
-        <w:ind w:left="720" w:hanging="720"/>
-      </w:pPr>
-      <w:proofErr w:type="gramStart"/>
-      <w:r>
-        <w:t>slash</w:t>
-      </w:r>
-      <w:proofErr w:type="gramEnd"/>
-      <w:r>
-        <w:t xml:space="preserve">: coarse woody debris generated during logging operations; the presence of slash may </w:t>
-      </w:r>
-      <w:r>
-        <w:t xml:space="preserve">improve nutrient retention but it may also </w:t>
-      </w:r>
-      <w:r>
-        <w:t>increase fire hazard</w:t>
-      </w:r>
-    </w:p>
-    <w:p>
-      <w:pPr>
-        <w:ind w:left="720" w:hanging="720"/>
-      </w:pPr>
-      <w:proofErr w:type="gramStart"/>
-      <w:r>
-        <w:t>subplot</w:t>
-      </w:r>
-      <w:proofErr w:type="gramEnd"/>
-      <w:r>
-        <w:t xml:space="preserve">: sampling units within in a plot; subplot size depends on the size of the tree; </w:t>
-      </w:r>
-      <w:r>
-        <w:t>For trees at least 5 inches in diameter size = 1/24 of an acre; for small trees 1/300 of an acre</w:t>
-      </w:r>
-    </w:p>
-    <w:p>
-      <w:pPr>
-        <w:ind w:left="720" w:hanging="720"/>
-      </w:pPr>
-      <w:proofErr w:type="gramStart"/>
-      <w:r>
-        <w:t>stand</w:t>
-      </w:r>
-      <w:proofErr w:type="gramEnd"/>
-      <w:r>
-        <w:t xml:space="preserve">: group of trees </w:t>
-      </w:r>
-      <w:r>
-        <w:t>with a minimum size of one acre</w:t>
-      </w:r>
-      <w:r>
-        <w:t xml:space="preserve"> of forest land that is stocked by forest trees of any size; aka: forested condition in </w:t>
-      </w:r>
-      <w:proofErr w:type="spellStart"/>
-      <w:r>
-        <w:t>BioSum</w:t>
-      </w:r>
-      <w:proofErr w:type="spellEnd"/>
-    </w:p>
-    <w:p>
-      <w:pPr>
-        <w:ind w:left="720" w:hanging="720"/>
-      </w:pPr>
-      <w:r>
-        <w:t>SUPPOSE: graphical interface to run FVS</w:t>
-      </w:r>
-    </w:p>
-    <w:p>
-      <w:pPr>
-        <w:ind w:left="720" w:hanging="720"/>
-      </w:pPr>
-      <w:proofErr w:type="gramStart"/>
-      <w:r>
-        <w:t>torching</w:t>
-      </w:r>
-      <w:proofErr w:type="gramEnd"/>
-      <w:r>
-        <w:t>: the transition of a surface fire, via ladder fuels, into the crowns of all or some of the trees making the fire partly or fully stand replacing</w:t>
-      </w:r>
-    </w:p>
-    <w:p>
-      <w:pPr>
-        <w:ind w:left="720" w:hanging="720"/>
-      </w:pPr>
-      <w:proofErr w:type="gramStart"/>
-      <w:r>
-        <w:t>tree</w:t>
-      </w:r>
-      <w:proofErr w:type="gramEnd"/>
-      <w:r>
-        <w:t>: any plant on the tree list in the current field manual is measured as a tree</w:t>
-      </w:r>
-      <w:r>
-        <w:t>; a tree belongs to a condition/stand and a plot</w:t>
-      </w:r>
-    </w:p>
-    <w:p>
-      <w:pPr>
-        <w:ind w:left="720" w:hanging="720"/>
-      </w:pPr>
-      <w:proofErr w:type="gramStart"/>
-      <w:r>
-        <w:t>tree</w:t>
-      </w:r>
-      <w:proofErr w:type="gramEnd"/>
-      <w:r>
-        <w:t xml:space="preserve"> expansion factor: the number of trees per acre that each sample tree represents in the current inventory. It is the inverse of the size of the plot the tree was sampled on. </w:t>
-      </w:r>
-      <w:r>
-        <w:t xml:space="preserve">Tree </w:t>
-      </w:r>
-      <w:r>
-        <w:t>expansion factors are approximately 6 for trees at least 5 inche</w:t>
-      </w:r>
-      <w:r>
-        <w:t xml:space="preserve">s in diameter and approximately </w:t>
-      </w:r>
-      <w:r>
-        <w:t>75 for the smaller trees</w:t>
-      </w:r>
-      <w:r>
-        <w:t>.</w:t>
+        <w:rPr>
+          <w:rFonts w:ascii="Arial" w:hAnsi="Arial" w:cs="Arial"/>
+          <w:color w:val="222222"/>
+          <w:sz w:val="19"/>
+          <w:szCs w:val="19"/>
+          <w:shd w:val="clear" w:color="auto" w:fill="FFFFFF"/>
+        </w:rPr>
+        <w:t xml:space="preserve"> POP_STRATUM, POP_EVALUATION_GROUP and POP_PLOT_STRATUM_ASSIGNMENT</w:t>
+      </w:r>
+      <w:r>
+        <w:rPr>
+          <w:rFonts w:ascii="Arial" w:hAnsi="Arial" w:cs="Arial"/>
+          <w:color w:val="222222"/>
+          <w:sz w:val="19"/>
+          <w:szCs w:val="19"/>
+          <w:shd w:val="clear" w:color="auto" w:fill="FFFFFF"/>
+        </w:rPr>
+        <w:t xml:space="preserve"> tables</w:t>
       </w:r>
       <w:bookmarkStart w:id="0" w:name="_GoBack"/>
       <w:bookmarkEnd w:id="0"/>
-    </w:p>
-    <w:p>
-      <w:pPr>
-        <w:ind w:left="720" w:hanging="720"/>
-      </w:pPr>
-      <w:r>
+      <w:r>
+        <w:rPr>
+          <w:rFonts w:ascii="Arial" w:hAnsi="Arial" w:cs="Arial"/>
+          <w:color w:val="222222"/>
+          <w:sz w:val="19"/>
+          <w:szCs w:val="19"/>
+          <w:shd w:val="clear" w:color="auto" w:fill="FFFFFF"/>
+        </w:rPr>
+        <w:t>.</w:t>
+      </w:r>
+    </w:p>
+    <w:p>
+      <w:pPr>
+        <w:ind w:left="720" w:hanging="720"/>
+      </w:pPr>
+      <w:proofErr w:type="gramStart"/>
+      <w:r>
+        <w:lastRenderedPageBreak/>
+        <w:t>plot</w:t>
+      </w:r>
+      <w:proofErr w:type="gramEnd"/>
+      <w:r>
+        <w:t>: sample site designed to cover 1-acre sample area</w:t>
+      </w:r>
+    </w:p>
+    <w:p>
+      <w:pPr>
+        <w:ind w:left="720" w:hanging="720"/>
+      </w:pPr>
+      <w:r>
+        <w:t>PNW IDB: Pacific Northwest Integrated Database; Contains the most recent periodic inventory data collected by PNW-FIA, the National Forest System (NFS: Regions 4, 5 and 6), and the BLM for California, Oregon, and Wash</w:t>
+      </w:r>
+      <w:r>
+        <w:t xml:space="preserve">ington. The current version of </w:t>
+      </w:r>
+      <w:proofErr w:type="spellStart"/>
+      <w:r>
+        <w:t>BioSum</w:t>
+      </w:r>
+      <w:proofErr w:type="spellEnd"/>
+      <w:r>
+        <w:t xml:space="preserve"> </w:t>
+      </w:r>
+      <w:r>
+        <w:t>is unable to</w:t>
+      </w:r>
+      <w:r>
+        <w:t xml:space="preserve"> </w:t>
+      </w:r>
+      <w:r>
+        <w:t>process IDB data.</w:t>
+      </w:r>
+    </w:p>
+    <w:p>
+      <w:pPr>
+        <w:ind w:left="720" w:hanging="720"/>
+      </w:pPr>
+      <w:r>
+        <w:t>POTFIRE: the potential fire report is an optional output of the FFE of FVS; Contains information about the potential impact of fires under extreme and moderate fire conditions; Also useful when assessing stand and fuel conditions after management</w:t>
+      </w:r>
+    </w:p>
+    <w:p>
+      <w:pPr>
+        <w:ind w:left="720" w:hanging="720"/>
+      </w:pPr>
+      <w:r>
+        <w:t>QMD</w:t>
+      </w:r>
+      <w:r>
+        <w:t>: Quadratic Mean Diameter</w:t>
+      </w:r>
+      <w:r>
+        <w:t xml:space="preserve">; </w:t>
+      </w:r>
+      <w:r>
+        <w:t>the diameter of the tree of average per tree basal area</w:t>
+      </w:r>
+    </w:p>
+    <w:p>
+      <w:pPr>
+        <w:ind w:left="720" w:hanging="720"/>
+      </w:pPr>
+      <w:proofErr w:type="gramStart"/>
+      <w:r>
+        <w:t>regeneration</w:t>
+      </w:r>
+      <w:proofErr w:type="gramEnd"/>
+      <w:r>
+        <w:t xml:space="preserve"> harvest: Harvest is designed to prepare a stand for natural (natural seeding/sprouting) or artificial (planting/seeding) regeneration.</w:t>
+      </w:r>
+    </w:p>
+    <w:p>
+      <w:pPr>
+        <w:ind w:left="720" w:hanging="720"/>
+      </w:pPr>
+      <w:proofErr w:type="gramStart"/>
+      <w:r>
+        <w:t>reserved</w:t>
+      </w:r>
+      <w:proofErr w:type="gramEnd"/>
+      <w:r>
+        <w:t xml:space="preserve"> forested land</w:t>
+      </w:r>
+      <w:r>
+        <w:t>: state and national parks and statutorily designated wilderness; Not accessible for fuel treatments</w:t>
+      </w:r>
+    </w:p>
+    <w:p>
+      <w:pPr>
+        <w:ind w:left="720" w:hanging="720"/>
+      </w:pPr>
+      <w:r>
+        <w:t xml:space="preserve">Rx: </w:t>
+      </w:r>
+      <w:proofErr w:type="spellStart"/>
+      <w:r>
+        <w:t>sivicultural</w:t>
+      </w:r>
+      <w:proofErr w:type="spellEnd"/>
+      <w:r>
+        <w:t xml:space="preserve"> treatment to be simulated in FVS; Details inc</w:t>
+      </w:r>
+      <w:r>
+        <w:t xml:space="preserve">lude treatment, harvest method and </w:t>
+      </w:r>
+      <w:r>
+        <w:t xml:space="preserve">harvest costs </w:t>
+      </w:r>
+      <w:r>
+        <w:t>not calculated in FRCS</w:t>
+      </w:r>
+    </w:p>
+    <w:p>
+      <w:pPr>
+        <w:ind w:left="720" w:hanging="720"/>
+      </w:pPr>
+      <w:r>
+        <w:t>Rx package: series of treatments (or Rx) applied to a stand over 3 x 5 year cycles or 3 x 10 year cycles</w:t>
+      </w:r>
+    </w:p>
+    <w:p>
+      <w:pPr>
+        <w:ind w:left="720" w:hanging="720"/>
+      </w:pPr>
+      <w:proofErr w:type="gramStart"/>
+      <w:r>
+        <w:t>slash</w:t>
+      </w:r>
+      <w:proofErr w:type="gramEnd"/>
+      <w:r>
+        <w:t xml:space="preserve">: coarse woody debris generated during logging operations; the presence of slash may </w:t>
+      </w:r>
+      <w:r>
+        <w:t xml:space="preserve">improve nutrient retention but it may also </w:t>
+      </w:r>
+      <w:r>
+        <w:t>increase fire hazard</w:t>
+      </w:r>
+    </w:p>
+    <w:p>
+      <w:pPr>
+        <w:ind w:left="720" w:hanging="720"/>
+      </w:pPr>
+      <w:r>
+        <w:t xml:space="preserve">SLF: Stand list file for input from </w:t>
+      </w:r>
+      <w:proofErr w:type="spellStart"/>
+      <w:r>
+        <w:t>BioSum</w:t>
+      </w:r>
+      <w:proofErr w:type="spellEnd"/>
+      <w:r>
+        <w:t xml:space="preserve"> to FVS</w:t>
+      </w:r>
+    </w:p>
+    <w:p>
+      <w:pPr>
+        <w:ind w:left="720" w:hanging="720"/>
+      </w:pPr>
+      <w:proofErr w:type="gramStart"/>
+      <w:r>
+        <w:t>subplot</w:t>
+      </w:r>
+      <w:proofErr w:type="gramEnd"/>
+      <w:r>
+        <w:t xml:space="preserve">: sampling units within in a plot; subplot size depends on the size of the tree; </w:t>
+      </w:r>
+      <w:r>
+        <w:t>For trees at least 5 inches in diameter size = 1/24 of an acre; for small trees 1/300 of an acre</w:t>
+      </w:r>
+    </w:p>
+    <w:p>
+      <w:pPr>
+        <w:ind w:left="720" w:hanging="720"/>
+      </w:pPr>
+      <w:proofErr w:type="gramStart"/>
+      <w:r>
+        <w:t>stand</w:t>
+      </w:r>
+      <w:proofErr w:type="gramEnd"/>
+      <w:r>
+        <w:t xml:space="preserve">: group of trees </w:t>
+      </w:r>
+      <w:r>
+        <w:t>with a minimum size of one acre</w:t>
+      </w:r>
+      <w:r>
+        <w:t xml:space="preserve"> of forest land that is stocked by forest trees of any size; aka: forested condition in </w:t>
+      </w:r>
+      <w:proofErr w:type="spellStart"/>
+      <w:r>
+        <w:t>BioSum</w:t>
+      </w:r>
+      <w:proofErr w:type="spellEnd"/>
+    </w:p>
+    <w:p>
+      <w:pPr>
+        <w:ind w:left="720" w:hanging="720"/>
+      </w:pPr>
+      <w:r>
+        <w:t>SUPPOSE: graphical interface to run FVS</w:t>
+      </w:r>
+    </w:p>
+    <w:p>
+      <w:pPr>
+        <w:ind w:left="720" w:hanging="720"/>
+      </w:pPr>
+      <w:proofErr w:type="gramStart"/>
+      <w:r>
+        <w:t>torching</w:t>
+      </w:r>
+      <w:proofErr w:type="gramEnd"/>
+      <w:r>
+        <w:t>: the transition of a surface fire, via ladder fuels, into the crowns of all or some of the trees making the fire partly or fully stand replacing</w:t>
+      </w:r>
+    </w:p>
+    <w:p>
+      <w:pPr>
+        <w:ind w:left="720" w:hanging="720"/>
+      </w:pPr>
+      <w:proofErr w:type="gramStart"/>
+      <w:r>
+        <w:t>tree</w:t>
+      </w:r>
+      <w:proofErr w:type="gramEnd"/>
+      <w:r>
+        <w:t>: any plant on the tree list in the current field manual is measured as a tree</w:t>
+      </w:r>
+      <w:r>
+        <w:t>; a tree belongs to a condition/stand and a plot</w:t>
+      </w:r>
+    </w:p>
+    <w:p>
+      <w:pPr>
+        <w:ind w:left="720" w:hanging="720"/>
+      </w:pPr>
+      <w:proofErr w:type="gramStart"/>
+      <w:r>
+        <w:t>tree</w:t>
+      </w:r>
+      <w:proofErr w:type="gramEnd"/>
+      <w:r>
+        <w:t xml:space="preserve"> expansion factor: the number of trees per acre that each sample tree represents in the current inventory. It is the inverse of the size of the plot the tree was sampled on. </w:t>
+      </w:r>
+      <w:r>
+        <w:t xml:space="preserve">Tree </w:t>
+      </w:r>
+      <w:r>
+        <w:t>expansion factors are approximately 6 for trees at least 5 inche</w:t>
+      </w:r>
+      <w:r>
+        <w:t xml:space="preserve">s in diameter and approximately </w:t>
+      </w:r>
+      <w:r>
+        <w:t>75 for the smaller trees</w:t>
+      </w:r>
+      <w:r>
+        <w:t>.</w:t>
+      </w:r>
+    </w:p>
+    <w:p>
+      <w:pPr>
+        <w:ind w:left="720" w:hanging="720"/>
+      </w:pPr>
+      <w:r>
+        <w:lastRenderedPageBreak/>
         <w:t>TPA: trees per acre</w:t>
+      </w:r>
+    </w:p>
+    <w:p>
+      <w:pPr>
+        <w:ind w:left="720" w:hanging="720"/>
+      </w:pPr>
+      <w:r>
+        <w:rPr>
+          <w:highlight w:val="yellow"/>
+        </w:rPr>
+        <w:t>VOL_AC</w:t>
+      </w:r>
+      <w:r>
+        <w:t>:</w:t>
+      </w:r>
+      <w:r>
+        <w:t xml:space="preserve"> Volume per acre; Measured in ?</w:t>
       </w:r>
     </w:p>
     <w:p>
@@ -700,7 +837,7 @@
         <w:sz w:val="20"/>
         <w:szCs w:val="20"/>
       </w:rPr>
-      <w:t>March 10, 2016</w:t>
+      <w:t>March 17, 2016</w:t>
     </w:r>
     <w:r>
       <w:rPr>
@@ -1005,6 +1142,11 @@
       <w:szCs w:val="16"/>
     </w:rPr>
   </w:style>
+  <w:style w:type="character" w:customStyle="1" w:styleId="apple-converted-space">
+    <w:name w:val="apple-converted-space"/>
+    <w:basedOn w:val="DefaultParagraphFont"/>
+    <w:rsid w:val="00726255"/>
+  </w:style>
 </w:styles>
 </file>
 
@@ -1268,6 +1410,11 @@
       <w:sz w:val="16"/>
       <w:szCs w:val="16"/>
     </w:rPr>
+  </w:style>
+  <w:style w:type="character" w:customStyle="1" w:styleId="apple-converted-space">
+    <w:name w:val="apple-converted-space"/>
+    <w:basedOn w:val="DefaultParagraphFont"/>
+    <w:rsid w:val="00726255"/>
   </w:style>
 </w:styles>
 </file>

</xml_diff>